<commit_message>
use case added to report
</commit_message>
<xml_diff>
--- a/Report.docx
+++ b/Report.docx
@@ -1,6 +1,6 @@
 
 <file path=word/document.xml><?xml version="1.0" encoding="utf-8"?>
-<w:document xmlns:wpc="http://schemas.microsoft.com/office/word/2010/wordprocessingCanvas" xmlns:cx="http://schemas.microsoft.com/office/drawing/2014/chartex" xmlns:cx1="http://schemas.microsoft.com/office/drawing/2015/9/8/chartex" xmlns:mc="http://schemas.openxmlformats.org/markup-compatibility/2006" xmlns:o="urn:schemas-microsoft-com:office:office" xmlns:r="http://schemas.openxmlformats.org/officeDocument/2006/relationships" xmlns:m="http://schemas.openxmlformats.org/officeDocument/2006/math" xmlns:v="urn:schemas-microsoft-com:vml" xmlns:wp14="http://schemas.microsoft.com/office/word/2010/wordprocessingDrawing" xmlns:wp="http://schemas.openxmlformats.org/drawingml/2006/wordprocessingDrawing" xmlns:w10="urn:schemas-microsoft-com:office:word" xmlns:w="http://schemas.openxmlformats.org/wordprocessingml/2006/main" xmlns:w14="http://schemas.microsoft.com/office/word/2010/wordml" xmlns:w15="http://schemas.microsoft.com/office/word/2012/wordml" xmlns:w16se="http://schemas.microsoft.com/office/word/2015/wordml/symex" xmlns:wpg="http://schemas.microsoft.com/office/word/2010/wordprocessingGroup" xmlns:wpi="http://schemas.microsoft.com/office/word/2010/wordprocessingInk" xmlns:wne="http://schemas.microsoft.com/office/word/2006/wordml" xmlns:wps="http://schemas.microsoft.com/office/word/2010/wordprocessingShape" mc:Ignorable="w14 w15 w16se wp14">
+<w:document xmlns:ve="http://schemas.openxmlformats.org/markup-compatibility/2006" xmlns:o="urn:schemas-microsoft-com:office:office" xmlns:r="http://schemas.openxmlformats.org/officeDocument/2006/relationships" xmlns:m="http://schemas.openxmlformats.org/officeDocument/2006/math" xmlns:v="urn:schemas-microsoft-com:vml" xmlns:wp="http://schemas.openxmlformats.org/drawingml/2006/wordprocessingDrawing" xmlns:w10="urn:schemas-microsoft-com:office:word" xmlns:w="http://schemas.openxmlformats.org/wordprocessingml/2006/main" xmlns:wne="http://schemas.microsoft.com/office/word/2006/wordml">
   <w:body>
     <w:p>
       <w:pPr>
@@ -661,293 +661,64 @@
         </w:rPr>
         <w:lastRenderedPageBreak/>
         <w:pict>
-          <v:oval id="_x0000_s1031" style="position:absolute;margin-left:25.05pt;margin-top:21.25pt;width:150.55pt;height:44.85pt;z-index:251625984"/>
-        </w:pict>
-      </w:r>
-      <w:r>
-        <w:t xml:space="preserve">Use-case Diagram </w:t>
-      </w:r>
-    </w:p>
-    <w:p>
-      <w:r>
-        <w:rPr>
-          <w:noProof/>
-        </w:rPr>
-        <w:pict>
-          <v:shape id="_x0000_s1048" type="#_x0000_t32" style="position:absolute;margin-left:79.75pt;margin-top:315.35pt;width:29.8pt;height:9.1pt;z-index:251641344" o:connectortype="straight">
-            <v:stroke endarrow="block"/>
-          </v:shape>
-        </w:pict>
-      </w:r>
-      <w:r>
-        <w:rPr>
-          <w:noProof/>
-          <w:lang w:eastAsia="zh-TW"/>
-        </w:rPr>
-        <w:pict>
-          <v:shape id="_x0000_s1042" type="#_x0000_t202" style="position:absolute;margin-left:109.55pt;margin-top:253.2pt;width:99.5pt;height:21.6pt;z-index:251635200;mso-width-relative:margin;mso-height-relative:margin" stroked="f">
-            <v:textbox>
-              <w:txbxContent>
-                <w:p>
-                  <w:r>
-                    <w:t>Stores menu items</w:t>
-                  </w:r>
-                </w:p>
-              </w:txbxContent>
-            </v:textbox>
-          </v:shape>
-        </w:pict>
-      </w:r>
-      <w:r>
-        <w:rPr>
-          <w:noProof/>
-        </w:rPr>
-        <w:pict>
-          <v:shape id="_x0000_s1047" type="#_x0000_t32" style="position:absolute;margin-left:79.75pt;margin-top:269.45pt;width:23.65pt;height:34.55pt;flip:y;z-index:251640320" o:connectortype="straight">
-            <v:stroke endarrow="block"/>
-          </v:shape>
-        </w:pict>
-      </w:r>
-      <w:r>
-        <w:rPr>
-          <w:noProof/>
-        </w:rPr>
-        <w:pict>
-          <v:oval id="_x0000_s1029" style="position:absolute;margin-left:98.35pt;margin-top:234pt;width:120.8pt;height:57.05pt;z-index:251623936"/>
-        </w:pict>
-      </w:r>
-      <w:r>
-        <w:rPr>
-          <w:noProof/>
-        </w:rPr>
-        <w:pict>
-          <v:shape id="_x0000_s1046" type="#_x0000_t32" style="position:absolute;margin-left:37.05pt;margin-top:95.9pt;width:0;height:58.45pt;z-index:251639296" o:connectortype="straight">
-            <v:stroke endarrow="block"/>
-          </v:shape>
-        </w:pict>
-      </w:r>
-      <w:r>
-        <w:rPr>
-          <w:noProof/>
-        </w:rPr>
-        <w:pict>
-          <v:shape id="_x0000_s1045" type="#_x0000_t32" style="position:absolute;margin-left:37.05pt;margin-top:95.9pt;width:26.7pt;height:26.4pt;z-index:251638272" o:connectortype="straight">
-            <v:stroke endarrow="block"/>
-          </v:shape>
-        </w:pict>
-      </w:r>
-      <w:r>
-        <w:rPr>
-          <w:noProof/>
-        </w:rPr>
-        <w:pict>
-          <v:shape id="_x0000_s1044" type="#_x0000_t32" style="position:absolute;margin-left:37.05pt;margin-top:69.95pt;width:26.7pt;height:25.95pt;flip:y;z-index:251637248" o:connectortype="straight">
-            <v:stroke endarrow="block"/>
-          </v:shape>
-        </w:pict>
-      </w:r>
-      <w:r>
-        <w:rPr>
-          <w:noProof/>
-        </w:rPr>
-        <w:pict>
-          <v:shape id="_x0000_s1043" type="#_x0000_t32" style="position:absolute;margin-left:25.05pt;margin-top:33.1pt;width:11.4pt;height:50.8pt;flip:y;z-index:251636224" o:connectortype="straight">
-            <v:stroke endarrow="block"/>
-          </v:shape>
-        </w:pict>
-      </w:r>
-      <w:r>
-        <w:rPr>
-          <w:noProof/>
-          <w:lang w:eastAsia="zh-TW"/>
-        </w:rPr>
-        <w:pict>
-          <v:shape id="_x0000_s1041" type="#_x0000_t202" style="position:absolute;margin-left:128.65pt;margin-top:324.45pt;width:92.05pt;height:20.9pt;z-index:251634176;mso-width-relative:margin;mso-height-relative:margin" stroked="f">
-            <v:textbox>
-              <w:txbxContent>
-                <w:p>
-                  <w:r>
-                    <w:t>Stores login info</w:t>
-                  </w:r>
-                </w:p>
-              </w:txbxContent>
-            </v:textbox>
-          </v:shape>
-        </w:pict>
-      </w:r>
-      <w:r>
-        <w:rPr>
-          <w:noProof/>
-          <w:lang w:eastAsia="zh-TW"/>
-        </w:rPr>
-        <w:pict>
-          <v:shape id="_x0000_s1040" type="#_x0000_t202" style="position:absolute;margin-left:46.75pt;margin-top:167.15pt;width:77.1pt;height:24.4pt;z-index:251633152;mso-width-relative:margin;mso-height-relative:margin" stroked="f">
-            <v:textbox>
-              <w:txbxContent>
-                <w:p>
-                  <w:r>
-                    <w:t>Places order</w:t>
-                  </w:r>
-                </w:p>
-              </w:txbxContent>
-            </v:textbox>
-          </v:shape>
-        </w:pict>
-      </w:r>
-      <w:r>
-        <w:rPr>
-          <w:noProof/>
-          <w:lang w:eastAsia="zh-TW"/>
-        </w:rPr>
-        <w:pict>
-          <v:shape id="_x0000_s1038" type="#_x0000_t202" style="position:absolute;margin-left:103.4pt;margin-top:55.25pt;width:57.45pt;height:20.45pt;z-index:251631104;mso-width-relative:margin;mso-height-relative:margin" stroked="f">
-            <v:textbox>
-              <w:txbxContent>
-                <w:p>
-                  <w:r>
-                    <w:t>Logs in</w:t>
-                  </w:r>
-                </w:p>
-              </w:txbxContent>
-            </v:textbox>
-          </v:shape>
-        </w:pict>
-      </w:r>
-      <w:r>
-        <w:rPr>
-          <w:noProof/>
-          <w:lang w:eastAsia="zh-TW"/>
-        </w:rPr>
-        <w:pict>
-          <v:shape id="_x0000_s1039" type="#_x0000_t202" style="position:absolute;margin-left:79.75pt;margin-top:110.45pt;width:115.7pt;height:24.95pt;z-index:251632128;mso-width-relative:margin;mso-height-relative:margin" stroked="f">
-            <v:textbox>
-              <w:txbxContent>
-                <w:p>
-                  <w:r>
-                    <w:t>Decides what to order</w:t>
-                  </w:r>
-                </w:p>
-              </w:txbxContent>
-            </v:textbox>
-          </v:shape>
-        </w:pict>
-      </w:r>
-      <w:r>
-        <w:rPr>
-          <w:noProof/>
-          <w:lang w:eastAsia="zh-TW"/>
-        </w:rPr>
-        <w:pict>
-          <v:shape id="_x0000_s1037" type="#_x0000_t202" style="position:absolute;margin-left:57.05pt;margin-top:.45pt;width:90.15pt;height:33.4pt;z-index:251630080;mso-height-percent:200;mso-height-percent:200;mso-width-relative:margin;mso-height-relative:margin" stroked="f">
-            <v:textbox style="mso-fit-shape-to-text:t">
-              <w:txbxContent>
-                <w:p>
-                  <w:r>
-                    <w:t>Decides to order</w:t>
-                  </w:r>
-                </w:p>
-              </w:txbxContent>
-            </v:textbox>
-          </v:shape>
-        </w:pict>
-      </w:r>
-      <w:r>
-        <w:rPr>
-          <w:noProof/>
-        </w:rPr>
-        <w:pict>
-          <v:oval id="_x0000_s1034" style="position:absolute;margin-left:98.35pt;margin-top:315.35pt;width:150.55pt;height:44.85pt;z-index:251629056"/>
-        </w:pict>
-      </w:r>
-      <w:r>
-        <w:rPr>
-          <w:noProof/>
-        </w:rPr>
-        <w:pict>
-          <v:oval id="_x0000_s1036" style="position:absolute;margin-left:10.3pt;margin-top:154.35pt;width:150.55pt;height:44.85pt;z-index:251618816"/>
-        </w:pict>
-      </w:r>
-      <w:r>
-        <w:rPr>
-          <w:noProof/>
-        </w:rPr>
-        <w:pict>
-          <v:oval id="_x0000_s1032" style="position:absolute;margin-left:63.75pt;margin-top:43.8pt;width:150.55pt;height:44.85pt;z-index:251627008"/>
-        </w:pict>
-      </w:r>
-      <w:r>
-        <w:rPr>
-          <w:noProof/>
-          <w:lang w:eastAsia="zh-TW"/>
-        </w:rPr>
-        <w:pict>
-          <v:shape id="_x0000_s1030" type="#_x0000_t202" style="position:absolute;margin-left:-26.6pt;margin-top:83.9pt;width:63.05pt;height:25.6pt;z-index:251624960;mso-width-relative:margin;mso-height-relative:margin">
-            <v:textbox>
-              <w:txbxContent>
-                <w:p>
-                  <w:r>
-                    <w:t>Customer</w:t>
-                  </w:r>
-                </w:p>
-              </w:txbxContent>
-            </v:textbox>
-          </v:shape>
-        </w:pict>
-      </w:r>
-      <w:r>
-        <w:rPr>
-          <w:noProof/>
-        </w:rPr>
-        <w:pict>
-          <v:oval id="_x0000_s1033" style="position:absolute;margin-left:63.75pt;margin-top:102.65pt;width:150.55pt;height:44.85pt;z-index:251628032"/>
-        </w:pict>
-      </w:r>
-    </w:p>
-    <w:p>
-      <w:r>
-        <w:rPr>
-          <w:noProof/>
-          <w:lang w:eastAsia="zh-TW"/>
-        </w:rPr>
-        <w:pict>
-          <v:shape id="_x0000_s1035" type="#_x0000_t202" style="position:absolute;margin-left:-24pt;margin-top:259.7pt;width:104.3pt;height:50.8pt;z-index:251619840;mso-width-relative:margin;mso-height-relative:margin">
-            <v:textbox>
-              <w:txbxContent>
-                <w:p>
-                  <w:proofErr w:type="gramStart"/>
-                  <w:r>
-                    <w:t>q</w:t>
-                  </w:r>
-                  <w:proofErr w:type="gramEnd"/>
-                </w:p>
-              </w:txbxContent>
-            </v:textbox>
-          </v:shape>
-        </w:pict>
-      </w:r>
-      <w:r>
-        <w:rPr>
-          <w:noProof/>
-        </w:rPr>
-        <w:pict>
-          <v:shape id="_x0000_s1102" type="#_x0000_t202" style="position:absolute;margin-left:-14.65pt;margin-top:265.6pt;width:83.5pt;height:39.45pt;z-index:251696640" stroked="f">
-            <v:textbox>
-              <w:txbxContent>
-                <w:p>
-                  <w:r>
-                    <w:t>Web application</w:t>
-                  </w:r>
-                </w:p>
-              </w:txbxContent>
-            </v:textbox>
-          </v:shape>
-        </w:pict>
-      </w:r>
-      <w:r>
-        <w:br w:type="page"/>
-      </w:r>
-      <w:r>
-        <w:lastRenderedPageBreak/>
+          <v:rect id="_x0000_s1104" style="position:absolute;margin-left:414.75pt;margin-top:12.75pt;width:104.25pt;height:70.5pt;z-index:251696640" stroked="f"/>
+        </w:pict>
+      </w:r>
+    </w:p>
+    <w:p>
+      <w:r>
+        <w:rPr>
+          <w:noProof/>
+        </w:rPr>
+        <w:drawing>
+          <wp:inline distT="0" distB="0" distL="0" distR="0">
+            <wp:extent cx="6528958" cy="3648075"/>
+            <wp:effectExtent l="19050" t="0" r="5192" b="0"/>
+            <wp:docPr id="1" name="Picture 1"/>
+            <wp:cNvGraphicFramePr>
+              <a:graphicFrameLocks xmlns:a="http://schemas.openxmlformats.org/drawingml/2006/main" noChangeAspect="1"/>
+            </wp:cNvGraphicFramePr>
+            <a:graphic xmlns:a="http://schemas.openxmlformats.org/drawingml/2006/main">
+              <a:graphicData uri="http://schemas.openxmlformats.org/drawingml/2006/picture">
+                <pic:pic xmlns:pic="http://schemas.openxmlformats.org/drawingml/2006/picture">
+                  <pic:nvPicPr>
+                    <pic:cNvPr id="0" name="Picture 1"/>
+                    <pic:cNvPicPr>
+                      <a:picLocks noChangeAspect="1" noChangeArrowheads="1"/>
+                    </pic:cNvPicPr>
+                  </pic:nvPicPr>
+                  <pic:blipFill>
+                    <a:blip r:embed="rId5" cstate="print"/>
+                    <a:srcRect l="19722" t="28148" r="22361" b="14321"/>
+                    <a:stretch>
+                      <a:fillRect/>
+                    </a:stretch>
+                  </pic:blipFill>
+                  <pic:spPr bwMode="auto">
+                    <a:xfrm>
+                      <a:off x="0" y="0"/>
+                      <a:ext cx="6536314" cy="3652185"/>
+                    </a:xfrm>
+                    <a:prstGeom prst="rect">
+                      <a:avLst/>
+                    </a:prstGeom>
+                    <a:noFill/>
+                    <a:ln w="9525">
+                      <a:noFill/>
+                      <a:miter lim="800000"/>
+                      <a:headEnd/>
+                      <a:tailEnd/>
+                    </a:ln>
+                  </pic:spPr>
+                </pic:pic>
+              </a:graphicData>
+            </a:graphic>
+          </wp:inline>
+        </w:drawing>
+      </w:r>
+    </w:p>
+    <w:p>
+      <w:r>
         <w:t xml:space="preserve">Activity </w:t>
       </w:r>
       <w:r>
@@ -1352,7 +1123,6 @@
           <w:b/>
           <w:sz w:val="28"/>
         </w:rPr>
-        <w:lastRenderedPageBreak/>
         <w:t>Weekly Status Reports</w:t>
       </w:r>
     </w:p>
@@ -1502,6 +1272,7 @@
           <w:sz w:val="24"/>
           <w:szCs w:val="24"/>
         </w:rPr>
+        <w:lastRenderedPageBreak/>
         <w:t>Obstacles:</w:t>
       </w:r>
     </w:p>
@@ -1597,16 +1368,7 @@
           <w:szCs w:val="24"/>
         </w:rPr>
         <w:tab/>
-        <w:t xml:space="preserve">Since the last report, my team has created a windows form prototype that was not connected to a database. After that, we created an ASP.NET project which included a sign-up page and menu; we connected the sign-up page to a MySQL database. After struggling with MySQL, we switched to Microsoft SQL database </w:t>
-      </w:r>
-      <w:r>
-        <w:rPr>
-          <w:rFonts w:ascii="Times New Roman" w:hAnsi="Times New Roman" w:cs="Times New Roman"/>
-          <w:sz w:val="24"/>
-          <w:szCs w:val="24"/>
-        </w:rPr>
-        <w:lastRenderedPageBreak/>
-        <w:t>to simplify compatibility and data access in the website significantly. From here on, we rewrote the ASP.NET websites to match this. After transitioning smoothly to Microsoft SQL, we created a menu system that has a rudimentary shopping cart functionality that has the ability to add several items in a session of the food items that the user can choose.</w:t>
+        <w:t>Since the last report, my team has created a windows form prototype that was not connected to a database. After that, we created an ASP.NET project which included a sign-up page and menu; we connected the sign-up page to a MySQL database. After struggling with MySQL, we switched to Microsoft SQL database to simplify compatibility and data access in the website significantly. From here on, we rewrote the ASP.NET websites to match this. After transitioning smoothly to Microsoft SQL, we created a menu system that has a rudimentary shopping cart functionality that has the ability to add several items in a session of the food items that the user can choose.</w:t>
       </w:r>
     </w:p>
     <w:p>
@@ -1705,6 +1467,7 @@
           <w:b/>
           <w:sz w:val="28"/>
         </w:rPr>
+        <w:lastRenderedPageBreak/>
         <w:t>Software Requirements</w:t>
       </w:r>
     </w:p>
@@ -1787,7 +1550,7 @@
 </file>
 
 <file path=word/styles.xml><?xml version="1.0" encoding="utf-8"?>
-<w:styles xmlns:mc="http://schemas.openxmlformats.org/markup-compatibility/2006" xmlns:r="http://schemas.openxmlformats.org/officeDocument/2006/relationships" xmlns:w="http://schemas.openxmlformats.org/wordprocessingml/2006/main" xmlns:w14="http://schemas.microsoft.com/office/word/2010/wordml" xmlns:w15="http://schemas.microsoft.com/office/word/2012/wordml" xmlns:w16se="http://schemas.microsoft.com/office/word/2015/wordml/symex" mc:Ignorable="w14 w15 w16se">
+<w:styles xmlns:r="http://schemas.openxmlformats.org/officeDocument/2006/relationships" xmlns:w="http://schemas.openxmlformats.org/wordprocessingml/2006/main">
   <w:docDefaults>
     <w:rPrDefault>
       <w:rPr>
@@ -1803,378 +1566,144 @@
       </w:pPr>
     </w:pPrDefault>
   </w:docDefaults>
-  <w:latentStyles w:defLockedState="0" w:defUIPriority="99" w:defSemiHidden="0" w:defUnhideWhenUsed="0" w:defQFormat="0" w:count="371">
-    <w:lsdException w:name="Normal" w:uiPriority="0" w:qFormat="1"/>
-    <w:lsdException w:name="heading 1" w:uiPriority="9" w:qFormat="1"/>
-    <w:lsdException w:name="heading 2" w:semiHidden="1" w:uiPriority="9" w:unhideWhenUsed="1" w:qFormat="1"/>
-    <w:lsdException w:name="heading 3" w:semiHidden="1" w:uiPriority="9" w:unhideWhenUsed="1" w:qFormat="1"/>
-    <w:lsdException w:name="heading 4" w:semiHidden="1" w:uiPriority="9" w:unhideWhenUsed="1" w:qFormat="1"/>
-    <w:lsdException w:name="heading 5" w:semiHidden="1" w:uiPriority="9" w:unhideWhenUsed="1" w:qFormat="1"/>
-    <w:lsdException w:name="heading 6" w:semiHidden="1" w:uiPriority="9" w:unhideWhenUsed="1" w:qFormat="1"/>
-    <w:lsdException w:name="heading 7" w:semiHidden="1" w:uiPriority="9" w:unhideWhenUsed="1" w:qFormat="1"/>
-    <w:lsdException w:name="heading 8" w:semiHidden="1" w:uiPriority="9" w:unhideWhenUsed="1" w:qFormat="1"/>
-    <w:lsdException w:name="heading 9" w:semiHidden="1" w:uiPriority="9" w:unhideWhenUsed="1" w:qFormat="1"/>
-    <w:lsdException w:name="index 1" w:semiHidden="1" w:unhideWhenUsed="1"/>
-    <w:lsdException w:name="index 2" w:semiHidden="1" w:unhideWhenUsed="1"/>
-    <w:lsdException w:name="index 3" w:semiHidden="1" w:unhideWhenUsed="1"/>
-    <w:lsdException w:name="index 4" w:semiHidden="1" w:unhideWhenUsed="1"/>
-    <w:lsdException w:name="index 5" w:semiHidden="1" w:unhideWhenUsed="1"/>
-    <w:lsdException w:name="index 6" w:semiHidden="1" w:unhideWhenUsed="1"/>
-    <w:lsdException w:name="index 7" w:semiHidden="1" w:unhideWhenUsed="1"/>
-    <w:lsdException w:name="index 8" w:semiHidden="1" w:unhideWhenUsed="1"/>
-    <w:lsdException w:name="index 9" w:semiHidden="1" w:unhideWhenUsed="1"/>
-    <w:lsdException w:name="toc 1" w:semiHidden="1" w:uiPriority="39" w:unhideWhenUsed="1"/>
-    <w:lsdException w:name="toc 2" w:semiHidden="1" w:uiPriority="39" w:unhideWhenUsed="1"/>
-    <w:lsdException w:name="toc 3" w:semiHidden="1" w:uiPriority="39" w:unhideWhenUsed="1"/>
-    <w:lsdException w:name="toc 4" w:semiHidden="1" w:uiPriority="39" w:unhideWhenUsed="1"/>
-    <w:lsdException w:name="toc 5" w:semiHidden="1" w:uiPriority="39" w:unhideWhenUsed="1"/>
-    <w:lsdException w:name="toc 6" w:semiHidden="1" w:uiPriority="39" w:unhideWhenUsed="1"/>
-    <w:lsdException w:name="toc 7" w:semiHidden="1" w:uiPriority="39" w:unhideWhenUsed="1"/>
-    <w:lsdException w:name="toc 8" w:semiHidden="1" w:uiPriority="39" w:unhideWhenUsed="1"/>
-    <w:lsdException w:name="toc 9" w:semiHidden="1" w:uiPriority="39" w:unhideWhenUsed="1"/>
-    <w:lsdException w:name="Normal Indent" w:semiHidden="1" w:unhideWhenUsed="1"/>
-    <w:lsdException w:name="footnote text" w:semiHidden="1" w:unhideWhenUsed="1"/>
-    <w:lsdException w:name="annotation text" w:semiHidden="1" w:unhideWhenUsed="1"/>
-    <w:lsdException w:name="header" w:semiHidden="1" w:unhideWhenUsed="1"/>
-    <w:lsdException w:name="footer" w:semiHidden="1" w:unhideWhenUsed="1"/>
-    <w:lsdException w:name="index heading" w:semiHidden="1" w:unhideWhenUsed="1"/>
-    <w:lsdException w:name="caption" w:semiHidden="1" w:uiPriority="35" w:unhideWhenUsed="1" w:qFormat="1"/>
-    <w:lsdException w:name="table of figures" w:semiHidden="1" w:unhideWhenUsed="1"/>
-    <w:lsdException w:name="envelope address" w:semiHidden="1" w:unhideWhenUsed="1"/>
-    <w:lsdException w:name="envelope return" w:semiHidden="1" w:unhideWhenUsed="1"/>
-    <w:lsdException w:name="footnote reference" w:semiHidden="1" w:unhideWhenUsed="1"/>
-    <w:lsdException w:name="annotation reference" w:semiHidden="1" w:unhideWhenUsed="1"/>
-    <w:lsdException w:name="line number" w:semiHidden="1" w:unhideWhenUsed="1"/>
-    <w:lsdException w:name="page number" w:semiHidden="1" w:unhideWhenUsed="1"/>
-    <w:lsdException w:name="endnote reference" w:semiHidden="1" w:unhideWhenUsed="1"/>
-    <w:lsdException w:name="endnote text" w:semiHidden="1" w:unhideWhenUsed="1"/>
-    <w:lsdException w:name="table of authorities" w:semiHidden="1" w:unhideWhenUsed="1"/>
-    <w:lsdException w:name="macro" w:semiHidden="1" w:unhideWhenUsed="1"/>
-    <w:lsdException w:name="toa heading" w:semiHidden="1" w:unhideWhenUsed="1"/>
-    <w:lsdException w:name="List" w:semiHidden="1" w:unhideWhenUsed="1"/>
-    <w:lsdException w:name="List Bullet" w:semiHidden="1" w:unhideWhenUsed="1"/>
-    <w:lsdException w:name="List Number" w:semiHidden="1" w:unhideWhenUsed="1"/>
-    <w:lsdException w:name="List 2" w:semiHidden="1" w:unhideWhenUsed="1"/>
-    <w:lsdException w:name="List 3" w:semiHidden="1" w:unhideWhenUsed="1"/>
-    <w:lsdException w:name="List 4" w:semiHidden="1" w:unhideWhenUsed="1"/>
-    <w:lsdException w:name="List 5" w:semiHidden="1" w:unhideWhenUsed="1"/>
-    <w:lsdException w:name="List Bullet 2" w:semiHidden="1" w:unhideWhenUsed="1"/>
-    <w:lsdException w:name="List Bullet 3" w:semiHidden="1" w:unhideWhenUsed="1"/>
-    <w:lsdException w:name="List Bullet 4" w:semiHidden="1" w:unhideWhenUsed="1"/>
-    <w:lsdException w:name="List Bullet 5" w:semiHidden="1" w:unhideWhenUsed="1"/>
-    <w:lsdException w:name="List Number 2" w:semiHidden="1" w:unhideWhenUsed="1"/>
-    <w:lsdException w:name="List Number 3" w:semiHidden="1" w:unhideWhenUsed="1"/>
-    <w:lsdException w:name="List Number 4" w:semiHidden="1" w:unhideWhenUsed="1"/>
-    <w:lsdException w:name="List Number 5" w:semiHidden="1" w:unhideWhenUsed="1"/>
-    <w:lsdException w:name="Title" w:uiPriority="10" w:qFormat="1"/>
-    <w:lsdException w:name="Closing" w:semiHidden="1" w:unhideWhenUsed="1"/>
-    <w:lsdException w:name="Signature" w:semiHidden="1" w:unhideWhenUsed="1"/>
-    <w:lsdException w:name="Default Paragraph Font" w:semiHidden="1" w:uiPriority="1" w:unhideWhenUsed="1"/>
-    <w:lsdException w:name="Body Text" w:semiHidden="1" w:unhideWhenUsed="1"/>
-    <w:lsdException w:name="Body Text Indent" w:semiHidden="1" w:unhideWhenUsed="1"/>
-    <w:lsdException w:name="List Continue" w:semiHidden="1" w:unhideWhenUsed="1"/>
-    <w:lsdException w:name="List Continue 2" w:semiHidden="1" w:unhideWhenUsed="1"/>
-    <w:lsdException w:name="List Continue 3" w:semiHidden="1" w:unhideWhenUsed="1"/>
-    <w:lsdException w:name="List Continue 4" w:semiHidden="1" w:unhideWhenUsed="1"/>
-    <w:lsdException w:name="List Continue 5" w:semiHidden="1" w:unhideWhenUsed="1"/>
-    <w:lsdException w:name="Message Header" w:semiHidden="1" w:unhideWhenUsed="1"/>
-    <w:lsdException w:name="Subtitle" w:uiPriority="11" w:qFormat="1"/>
-    <w:lsdException w:name="Salutation" w:semiHidden="1" w:unhideWhenUsed="1"/>
-    <w:lsdException w:name="Date" w:semiHidden="1" w:unhideWhenUsed="1"/>
-    <w:lsdException w:name="Body Text First Indent" w:semiHidden="1" w:unhideWhenUsed="1"/>
-    <w:lsdException w:name="Body Text First Indent 2" w:semiHidden="1" w:unhideWhenUsed="1"/>
-    <w:lsdException w:name="Note Heading" w:semiHidden="1" w:unhideWhenUsed="1"/>
-    <w:lsdException w:name="Body Text 2" w:semiHidden="1" w:unhideWhenUsed="1"/>
-    <w:lsdException w:name="Body Text 3" w:semiHidden="1" w:unhideWhenUsed="1"/>
-    <w:lsdException w:name="Body Text Indent 2" w:semiHidden="1" w:unhideWhenUsed="1"/>
-    <w:lsdException w:name="Body Text Indent 3" w:semiHidden="1" w:unhideWhenUsed="1"/>
-    <w:lsdException w:name="Block Text" w:semiHidden="1" w:unhideWhenUsed="1"/>
-    <w:lsdException w:name="Hyperlink" w:semiHidden="1" w:unhideWhenUsed="1"/>
-    <w:lsdException w:name="FollowedHyperlink" w:semiHidden="1" w:unhideWhenUsed="1"/>
-    <w:lsdException w:name="Strong" w:uiPriority="22" w:qFormat="1"/>
-    <w:lsdException w:name="Emphasis" w:uiPriority="20" w:qFormat="1"/>
-    <w:lsdException w:name="Document Map" w:semiHidden="1" w:unhideWhenUsed="1"/>
-    <w:lsdException w:name="Plain Text" w:semiHidden="1" w:unhideWhenUsed="1"/>
-    <w:lsdException w:name="E-mail Signature" w:semiHidden="1" w:unhideWhenUsed="1"/>
-    <w:lsdException w:name="HTML Top of Form" w:semiHidden="1" w:unhideWhenUsed="1"/>
-    <w:lsdException w:name="HTML Bottom of Form" w:semiHidden="1" w:unhideWhenUsed="1"/>
-    <w:lsdException w:name="Normal (Web)" w:semiHidden="1" w:unhideWhenUsed="1"/>
-    <w:lsdException w:name="HTML Acronym" w:semiHidden="1" w:unhideWhenUsed="1"/>
-    <w:lsdException w:name="HTML Address" w:semiHidden="1" w:unhideWhenUsed="1"/>
-    <w:lsdException w:name="HTML Cite" w:semiHidden="1" w:unhideWhenUsed="1"/>
-    <w:lsdException w:name="HTML Code" w:semiHidden="1" w:unhideWhenUsed="1"/>
-    <w:lsdException w:name="HTML Definition" w:semiHidden="1" w:unhideWhenUsed="1"/>
-    <w:lsdException w:name="HTML Keyboard" w:semiHidden="1" w:unhideWhenUsed="1"/>
-    <w:lsdException w:name="HTML Preformatted" w:semiHidden="1" w:unhideWhenUsed="1"/>
-    <w:lsdException w:name="HTML Sample" w:semiHidden="1" w:unhideWhenUsed="1"/>
-    <w:lsdException w:name="HTML Typewriter" w:semiHidden="1" w:unhideWhenUsed="1"/>
-    <w:lsdException w:name="HTML Variable" w:semiHidden="1" w:unhideWhenUsed="1"/>
-    <w:lsdException w:name="Normal Table" w:semiHidden="1" w:unhideWhenUsed="1"/>
-    <w:lsdException w:name="annotation subject" w:semiHidden="1" w:unhideWhenUsed="1"/>
-    <w:lsdException w:name="No List" w:semiHidden="1" w:unhideWhenUsed="1"/>
-    <w:lsdException w:name="Outline List 1" w:semiHidden="1" w:unhideWhenUsed="1"/>
-    <w:lsdException w:name="Outline List 2" w:semiHidden="1" w:unhideWhenUsed="1"/>
-    <w:lsdException w:name="Outline List 3" w:semiHidden="1" w:unhideWhenUsed="1"/>
-    <w:lsdException w:name="Table Simple 1" w:semiHidden="1" w:unhideWhenUsed="1"/>
-    <w:lsdException w:name="Table Simple 2" w:semiHidden="1" w:unhideWhenUsed="1"/>
-    <w:lsdException w:name="Table Simple 3" w:semiHidden="1" w:unhideWhenUsed="1"/>
-    <w:lsdException w:name="Table Classic 1" w:semiHidden="1" w:unhideWhenUsed="1"/>
-    <w:lsdException w:name="Table Classic 2" w:semiHidden="1" w:unhideWhenUsed="1"/>
-    <w:lsdException w:name="Table Classic 3" w:semiHidden="1" w:unhideWhenUsed="1"/>
-    <w:lsdException w:name="Table Classic 4" w:semiHidden="1" w:unhideWhenUsed="1"/>
-    <w:lsdException w:name="Table Colorful 1" w:semiHidden="1" w:unhideWhenUsed="1"/>
-    <w:lsdException w:name="Table Colorful 2" w:semiHidden="1" w:unhideWhenUsed="1"/>
-    <w:lsdException w:name="Table Colorful 3" w:semiHidden="1" w:unhideWhenUsed="1"/>
-    <w:lsdException w:name="Table Columns 1" w:semiHidden="1" w:unhideWhenUsed="1"/>
-    <w:lsdException w:name="Table Columns 2" w:semiHidden="1" w:unhideWhenUsed="1"/>
-    <w:lsdException w:name="Table Columns 3" w:semiHidden="1" w:unhideWhenUsed="1"/>
-    <w:lsdException w:name="Table Columns 4" w:semiHidden="1" w:unhideWhenUsed="1"/>
-    <w:lsdException w:name="Table Columns 5" w:semiHidden="1" w:unhideWhenUsed="1"/>
-    <w:lsdException w:name="Table Grid 1" w:semiHidden="1" w:unhideWhenUsed="1"/>
-    <w:lsdException w:name="Table Grid 2" w:semiHidden="1" w:unhideWhenUsed="1"/>
-    <w:lsdException w:name="Table Grid 3" w:semiHidden="1" w:unhideWhenUsed="1"/>
-    <w:lsdException w:name="Table Grid 4" w:semiHidden="1" w:unhideWhenUsed="1"/>
-    <w:lsdException w:name="Table Grid 5" w:semiHidden="1" w:unhideWhenUsed="1"/>
-    <w:lsdException w:name="Table Grid 6" w:semiHidden="1" w:unhideWhenUsed="1"/>
-    <w:lsdException w:name="Table Grid 7" w:semiHidden="1" w:unhideWhenUsed="1"/>
-    <w:lsdException w:name="Table Grid 8" w:semiHidden="1" w:unhideWhenUsed="1"/>
-    <w:lsdException w:name="Table List 1" w:semiHidden="1" w:unhideWhenUsed="1"/>
-    <w:lsdException w:name="Table List 2" w:semiHidden="1" w:unhideWhenUsed="1"/>
-    <w:lsdException w:name="Table List 3" w:semiHidden="1" w:unhideWhenUsed="1"/>
-    <w:lsdException w:name="Table List 4" w:semiHidden="1" w:unhideWhenUsed="1"/>
-    <w:lsdException w:name="Table List 5" w:semiHidden="1" w:unhideWhenUsed="1"/>
-    <w:lsdException w:name="Table List 6" w:semiHidden="1" w:unhideWhenUsed="1"/>
-    <w:lsdException w:name="Table List 7" w:semiHidden="1" w:unhideWhenUsed="1"/>
-    <w:lsdException w:name="Table List 8" w:semiHidden="1" w:unhideWhenUsed="1"/>
-    <w:lsdException w:name="Table 3D effects 1" w:semiHidden="1" w:unhideWhenUsed="1"/>
-    <w:lsdException w:name="Table 3D effects 2" w:semiHidden="1" w:unhideWhenUsed="1"/>
-    <w:lsdException w:name="Table 3D effects 3" w:semiHidden="1" w:unhideWhenUsed="1"/>
-    <w:lsdException w:name="Table Contemporary" w:semiHidden="1" w:unhideWhenUsed="1"/>
-    <w:lsdException w:name="Table Elegant" w:semiHidden="1" w:unhideWhenUsed="1"/>
-    <w:lsdException w:name="Table Professional" w:semiHidden="1" w:unhideWhenUsed="1"/>
-    <w:lsdException w:name="Table Subtle 1" w:semiHidden="1" w:unhideWhenUsed="1"/>
-    <w:lsdException w:name="Table Subtle 2" w:semiHidden="1" w:unhideWhenUsed="1"/>
-    <w:lsdException w:name="Table Web 1" w:semiHidden="1" w:unhideWhenUsed="1"/>
-    <w:lsdException w:name="Table Web 2" w:semiHidden="1" w:unhideWhenUsed="1"/>
-    <w:lsdException w:name="Table Web 3" w:semiHidden="1" w:unhideWhenUsed="1"/>
-    <w:lsdException w:name="Balloon Text" w:semiHidden="1" w:unhideWhenUsed="1"/>
-    <w:lsdException w:name="Table Grid" w:uiPriority="59"/>
-    <w:lsdException w:name="Table Theme" w:semiHidden="1" w:unhideWhenUsed="1"/>
-    <w:lsdException w:name="Placeholder Text" w:semiHidden="1"/>
-    <w:lsdException w:name="No Spacing" w:uiPriority="1" w:qFormat="1"/>
-    <w:lsdException w:name="Light Shading" w:uiPriority="60"/>
-    <w:lsdException w:name="Light List" w:uiPriority="61"/>
-    <w:lsdException w:name="Light Grid" w:uiPriority="62"/>
-    <w:lsdException w:name="Medium Shading 1" w:uiPriority="63"/>
-    <w:lsdException w:name="Medium Shading 2" w:uiPriority="64"/>
-    <w:lsdException w:name="Medium List 1" w:uiPriority="65"/>
-    <w:lsdException w:name="Medium List 2" w:uiPriority="66"/>
-    <w:lsdException w:name="Medium Grid 1" w:uiPriority="67"/>
-    <w:lsdException w:name="Medium Grid 2" w:uiPriority="68"/>
-    <w:lsdException w:name="Medium Grid 3" w:uiPriority="69"/>
-    <w:lsdException w:name="Dark List" w:uiPriority="70"/>
-    <w:lsdException w:name="Colorful Shading" w:uiPriority="71"/>
-    <w:lsdException w:name="Colorful List" w:uiPriority="72"/>
-    <w:lsdException w:name="Colorful Grid" w:uiPriority="73"/>
-    <w:lsdException w:name="Light Shading Accent 1" w:uiPriority="60"/>
-    <w:lsdException w:name="Light List Accent 1" w:uiPriority="61"/>
-    <w:lsdException w:name="Light Grid Accent 1" w:uiPriority="62"/>
-    <w:lsdException w:name="Medium Shading 1 Accent 1" w:uiPriority="63"/>
-    <w:lsdException w:name="Medium Shading 2 Accent 1" w:uiPriority="64"/>
-    <w:lsdException w:name="Medium List 1 Accent 1" w:uiPriority="65"/>
-    <w:lsdException w:name="Revision" w:semiHidden="1"/>
-    <w:lsdException w:name="List Paragraph" w:uiPriority="34" w:qFormat="1"/>
-    <w:lsdException w:name="Quote" w:uiPriority="29" w:qFormat="1"/>
-    <w:lsdException w:name="Intense Quote" w:uiPriority="30" w:qFormat="1"/>
-    <w:lsdException w:name="Medium List 2 Accent 1" w:uiPriority="66"/>
-    <w:lsdException w:name="Medium Grid 1 Accent 1" w:uiPriority="67"/>
-    <w:lsdException w:name="Medium Grid 2 Accent 1" w:uiPriority="68"/>
-    <w:lsdException w:name="Medium Grid 3 Accent 1" w:uiPriority="69"/>
-    <w:lsdException w:name="Dark List Accent 1" w:uiPriority="70"/>
-    <w:lsdException w:name="Colorful Shading Accent 1" w:uiPriority="71"/>
-    <w:lsdException w:name="Colorful List Accent 1" w:uiPriority="72"/>
-    <w:lsdException w:name="Colorful Grid Accent 1" w:uiPriority="73"/>
-    <w:lsdException w:name="Light Shading Accent 2" w:uiPriority="60"/>
-    <w:lsdException w:name="Light List Accent 2" w:uiPriority="61"/>
-    <w:lsdException w:name="Light Grid Accent 2" w:uiPriority="62"/>
-    <w:lsdException w:name="Medium Shading 1 Accent 2" w:uiPriority="63"/>
-    <w:lsdException w:name="Medium Shading 2 Accent 2" w:uiPriority="64"/>
-    <w:lsdException w:name="Medium List 1 Accent 2" w:uiPriority="65"/>
-    <w:lsdException w:name="Medium List 2 Accent 2" w:uiPriority="66"/>
-    <w:lsdException w:name="Medium Grid 1 Accent 2" w:uiPriority="67"/>
-    <w:lsdException w:name="Medium Grid 2 Accent 2" w:uiPriority="68"/>
-    <w:lsdException w:name="Medium Grid 3 Accent 2" w:uiPriority="69"/>
-    <w:lsdException w:name="Dark List Accent 2" w:uiPriority="70"/>
-    <w:lsdException w:name="Colorful Shading Accent 2" w:uiPriority="71"/>
-    <w:lsdException w:name="Colorful List Accent 2" w:uiPriority="72"/>
-    <w:lsdException w:name="Colorful Grid Accent 2" w:uiPriority="73"/>
-    <w:lsdException w:name="Light Shading Accent 3" w:uiPriority="60"/>
-    <w:lsdException w:name="Light List Accent 3" w:uiPriority="61"/>
-    <w:lsdException w:name="Light Grid Accent 3" w:uiPriority="62"/>
-    <w:lsdException w:name="Medium Shading 1 Accent 3" w:uiPriority="63"/>
-    <w:lsdException w:name="Medium Shading 2 Accent 3" w:uiPriority="64"/>
-    <w:lsdException w:name="Medium List 1 Accent 3" w:uiPriority="65"/>
-    <w:lsdException w:name="Medium List 2 Accent 3" w:uiPriority="66"/>
-    <w:lsdException w:name="Medium Grid 1 Accent 3" w:uiPriority="67"/>
-    <w:lsdException w:name="Medium Grid 2 Accent 3" w:uiPriority="68"/>
-    <w:lsdException w:name="Medium Grid 3 Accent 3" w:uiPriority="69"/>
-    <w:lsdException w:name="Dark List Accent 3" w:uiPriority="70"/>
-    <w:lsdException w:name="Colorful Shading Accent 3" w:uiPriority="71"/>
-    <w:lsdException w:name="Colorful List Accent 3" w:uiPriority="72"/>
-    <w:lsdException w:name="Colorful Grid Accent 3" w:uiPriority="73"/>
-    <w:lsdException w:name="Light Shading Accent 4" w:uiPriority="60"/>
-    <w:lsdException w:name="Light List Accent 4" w:uiPriority="61"/>
-    <w:lsdException w:name="Light Grid Accent 4" w:uiPriority="62"/>
-    <w:lsdException w:name="Medium Shading 1 Accent 4" w:uiPriority="63"/>
-    <w:lsdException w:name="Medium Shading 2 Accent 4" w:uiPriority="64"/>
-    <w:lsdException w:name="Medium List 1 Accent 4" w:uiPriority="65"/>
-    <w:lsdException w:name="Medium List 2 Accent 4" w:uiPriority="66"/>
-    <w:lsdException w:name="Medium Grid 1 Accent 4" w:uiPriority="67"/>
-    <w:lsdException w:name="Medium Grid 2 Accent 4" w:uiPriority="68"/>
-    <w:lsdException w:name="Medium Grid 3 Accent 4" w:uiPriority="69"/>
-    <w:lsdException w:name="Dark List Accent 4" w:uiPriority="70"/>
-    <w:lsdException w:name="Colorful Shading Accent 4" w:uiPriority="71"/>
-    <w:lsdException w:name="Colorful List Accent 4" w:uiPriority="72"/>
-    <w:lsdException w:name="Colorful Grid Accent 4" w:uiPriority="73"/>
-    <w:lsdException w:name="Light Shading Accent 5" w:uiPriority="60"/>
-    <w:lsdException w:name="Light List Accent 5" w:uiPriority="61"/>
-    <w:lsdException w:name="Light Grid Accent 5" w:uiPriority="62"/>
-    <w:lsdException w:name="Medium Shading 1 Accent 5" w:uiPriority="63"/>
-    <w:lsdException w:name="Medium Shading 2 Accent 5" w:uiPriority="64"/>
-    <w:lsdException w:name="Medium List 1 Accent 5" w:uiPriority="65"/>
-    <w:lsdException w:name="Medium List 2 Accent 5" w:uiPriority="66"/>
-    <w:lsdException w:name="Medium Grid 1 Accent 5" w:uiPriority="67"/>
-    <w:lsdException w:name="Medium Grid 2 Accent 5" w:uiPriority="68"/>
-    <w:lsdException w:name="Medium Grid 3 Accent 5" w:uiPriority="69"/>
-    <w:lsdException w:name="Dark List Accent 5" w:uiPriority="70"/>
-    <w:lsdException w:name="Colorful Shading Accent 5" w:uiPriority="71"/>
-    <w:lsdException w:name="Colorful List Accent 5" w:uiPriority="72"/>
-    <w:lsdException w:name="Colorful Grid Accent 5" w:uiPriority="73"/>
-    <w:lsdException w:name="Light Shading Accent 6" w:uiPriority="60"/>
-    <w:lsdException w:name="Light List Accent 6" w:uiPriority="61"/>
-    <w:lsdException w:name="Light Grid Accent 6" w:uiPriority="62"/>
-    <w:lsdException w:name="Medium Shading 1 Accent 6" w:uiPriority="63"/>
-    <w:lsdException w:name="Medium Shading 2 Accent 6" w:uiPriority="64"/>
-    <w:lsdException w:name="Medium List 1 Accent 6" w:uiPriority="65"/>
-    <w:lsdException w:name="Medium List 2 Accent 6" w:uiPriority="66"/>
-    <w:lsdException w:name="Medium Grid 1 Accent 6" w:uiPriority="67"/>
-    <w:lsdException w:name="Medium Grid 2 Accent 6" w:uiPriority="68"/>
-    <w:lsdException w:name="Medium Grid 3 Accent 6" w:uiPriority="69"/>
-    <w:lsdException w:name="Dark List Accent 6" w:uiPriority="70"/>
-    <w:lsdException w:name="Colorful Shading Accent 6" w:uiPriority="71"/>
-    <w:lsdException w:name="Colorful List Accent 6" w:uiPriority="72"/>
-    <w:lsdException w:name="Colorful Grid Accent 6" w:uiPriority="73"/>
-    <w:lsdException w:name="Subtle Emphasis" w:uiPriority="19" w:qFormat="1"/>
-    <w:lsdException w:name="Intense Emphasis" w:uiPriority="21" w:qFormat="1"/>
-    <w:lsdException w:name="Subtle Reference" w:uiPriority="31" w:qFormat="1"/>
-    <w:lsdException w:name="Intense Reference" w:uiPriority="32" w:qFormat="1"/>
-    <w:lsdException w:name="Book Title" w:uiPriority="33" w:qFormat="1"/>
-    <w:lsdException w:name="Bibliography" w:semiHidden="1" w:uiPriority="37" w:unhideWhenUsed="1"/>
-    <w:lsdException w:name="TOC Heading" w:semiHidden="1" w:uiPriority="39" w:unhideWhenUsed="1" w:qFormat="1"/>
-    <w:lsdException w:name="Plain Table 1" w:uiPriority="41"/>
-    <w:lsdException w:name="Plain Table 2" w:uiPriority="42"/>
-    <w:lsdException w:name="Plain Table 3" w:uiPriority="43"/>
-    <w:lsdException w:name="Plain Table 4" w:uiPriority="44"/>
-    <w:lsdException w:name="Plain Table 5" w:uiPriority="45"/>
-    <w:lsdException w:name="Grid Table Light" w:uiPriority="40"/>
-    <w:lsdException w:name="Grid Table 1 Light" w:uiPriority="46"/>
-    <w:lsdException w:name="Grid Table 2" w:uiPriority="47"/>
-    <w:lsdException w:name="Grid Table 3" w:uiPriority="48"/>
-    <w:lsdException w:name="Grid Table 4" w:uiPriority="49"/>
-    <w:lsdException w:name="Grid Table 5 Dark" w:uiPriority="50"/>
-    <w:lsdException w:name="Grid Table 6 Colorful" w:uiPriority="51"/>
-    <w:lsdException w:name="Grid Table 7 Colorful" w:uiPriority="52"/>
-    <w:lsdException w:name="Grid Table 1 Light Accent 1" w:uiPriority="46"/>
-    <w:lsdException w:name="Grid Table 2 Accent 1" w:uiPriority="47"/>
-    <w:lsdException w:name="Grid Table 3 Accent 1" w:uiPriority="48"/>
-    <w:lsdException w:name="Grid Table 4 Accent 1" w:uiPriority="49"/>
-    <w:lsdException w:name="Grid Table 5 Dark Accent 1" w:uiPriority="50"/>
-    <w:lsdException w:name="Grid Table 6 Colorful Accent 1" w:uiPriority="51"/>
-    <w:lsdException w:name="Grid Table 7 Colorful Accent 1" w:uiPriority="52"/>
-    <w:lsdException w:name="Grid Table 1 Light Accent 2" w:uiPriority="46"/>
-    <w:lsdException w:name="Grid Table 2 Accent 2" w:uiPriority="47"/>
-    <w:lsdException w:name="Grid Table 3 Accent 2" w:uiPriority="48"/>
-    <w:lsdException w:name="Grid Table 4 Accent 2" w:uiPriority="49"/>
-    <w:lsdException w:name="Grid Table 5 Dark Accent 2" w:uiPriority="50"/>
-    <w:lsdException w:name="Grid Table 6 Colorful Accent 2" w:uiPriority="51"/>
-    <w:lsdException w:name="Grid Table 7 Colorful Accent 2" w:uiPriority="52"/>
-    <w:lsdException w:name="Grid Table 1 Light Accent 3" w:uiPriority="46"/>
-    <w:lsdException w:name="Grid Table 2 Accent 3" w:uiPriority="47"/>
-    <w:lsdException w:name="Grid Table 3 Accent 3" w:uiPriority="48"/>
-    <w:lsdException w:name="Grid Table 4 Accent 3" w:uiPriority="49"/>
-    <w:lsdException w:name="Grid Table 5 Dark Accent 3" w:uiPriority="50"/>
-    <w:lsdException w:name="Grid Table 6 Colorful Accent 3" w:uiPriority="51"/>
-    <w:lsdException w:name="Grid Table 7 Colorful Accent 3" w:uiPriority="52"/>
-    <w:lsdException w:name="Grid Table 1 Light Accent 4" w:uiPriority="46"/>
-    <w:lsdException w:name="Grid Table 2 Accent 4" w:uiPriority="47"/>
-    <w:lsdException w:name="Grid Table 3 Accent 4" w:uiPriority="48"/>
-    <w:lsdException w:name="Grid Table 4 Accent 4" w:uiPriority="49"/>
-    <w:lsdException w:name="Grid Table 5 Dark Accent 4" w:uiPriority="50"/>
-    <w:lsdException w:name="Grid Table 6 Colorful Accent 4" w:uiPriority="51"/>
-    <w:lsdException w:name="Grid Table 7 Colorful Accent 4" w:uiPriority="52"/>
-    <w:lsdException w:name="Grid Table 1 Light Accent 5" w:uiPriority="46"/>
-    <w:lsdException w:name="Grid Table 2 Accent 5" w:uiPriority="47"/>
-    <w:lsdException w:name="Grid Table 3 Accent 5" w:uiPriority="48"/>
-    <w:lsdException w:name="Grid Table 4 Accent 5" w:uiPriority="49"/>
-    <w:lsdException w:name="Grid Table 5 Dark Accent 5" w:uiPriority="50"/>
-    <w:lsdException w:name="Grid Table 6 Colorful Accent 5" w:uiPriority="51"/>
-    <w:lsdException w:name="Grid Table 7 Colorful Accent 5" w:uiPriority="52"/>
-    <w:lsdException w:name="Grid Table 1 Light Accent 6" w:uiPriority="46"/>
-    <w:lsdException w:name="Grid Table 2 Accent 6" w:uiPriority="47"/>
-    <w:lsdException w:name="Grid Table 3 Accent 6" w:uiPriority="48"/>
-    <w:lsdException w:name="Grid Table 4 Accent 6" w:uiPriority="49"/>
-    <w:lsdException w:name="Grid Table 5 Dark Accent 6" w:uiPriority="50"/>
-    <w:lsdException w:name="Grid Table 6 Colorful Accent 6" w:uiPriority="51"/>
-    <w:lsdException w:name="Grid Table 7 Colorful Accent 6" w:uiPriority="52"/>
-    <w:lsdException w:name="List Table 1 Light" w:uiPriority="46"/>
-    <w:lsdException w:name="List Table 2" w:uiPriority="47"/>
-    <w:lsdException w:name="List Table 3" w:uiPriority="48"/>
-    <w:lsdException w:name="List Table 4" w:uiPriority="49"/>
-    <w:lsdException w:name="List Table 5 Dark" w:uiPriority="50"/>
-    <w:lsdException w:name="List Table 6 Colorful" w:uiPriority="51"/>
-    <w:lsdException w:name="List Table 7 Colorful" w:uiPriority="52"/>
-    <w:lsdException w:name="List Table 1 Light Accent 1" w:uiPriority="46"/>
-    <w:lsdException w:name="List Table 2 Accent 1" w:uiPriority="47"/>
-    <w:lsdException w:name="List Table 3 Accent 1" w:uiPriority="48"/>
-    <w:lsdException w:name="List Table 4 Accent 1" w:uiPriority="49"/>
-    <w:lsdException w:name="List Table 5 Dark Accent 1" w:uiPriority="50"/>
-    <w:lsdException w:name="List Table 6 Colorful Accent 1" w:uiPriority="51"/>
-    <w:lsdException w:name="List Table 7 Colorful Accent 1" w:uiPriority="52"/>
-    <w:lsdException w:name="List Table 1 Light Accent 2" w:uiPriority="46"/>
-    <w:lsdException w:name="List Table 2 Accent 2" w:uiPriority="47"/>
-    <w:lsdException w:name="List Table 3 Accent 2" w:uiPriority="48"/>
-    <w:lsdException w:name="List Table 4 Accent 2" w:uiPriority="49"/>
-    <w:lsdException w:name="List Table 5 Dark Accent 2" w:uiPriority="50"/>
-    <w:lsdException w:name="List Table 6 Colorful Accent 2" w:uiPriority="51"/>
-    <w:lsdException w:name="List Table 7 Colorful Accent 2" w:uiPriority="52"/>
-    <w:lsdException w:name="List Table 1 Light Accent 3" w:uiPriority="46"/>
-    <w:lsdException w:name="List Table 2 Accent 3" w:uiPriority="47"/>
-    <w:lsdException w:name="List Table 3 Accent 3" w:uiPriority="48"/>
-    <w:lsdException w:name="List Table 4 Accent 3" w:uiPriority="49"/>
-    <w:lsdException w:name="List Table 5 Dark Accent 3" w:uiPriority="50"/>
-    <w:lsdException w:name="List Table 6 Colorful Accent 3" w:uiPriority="51"/>
-    <w:lsdException w:name="List Table 7 Colorful Accent 3" w:uiPriority="52"/>
-    <w:lsdException w:name="List Table 1 Light Accent 4" w:uiPriority="46"/>
-    <w:lsdException w:name="List Table 2 Accent 4" w:uiPriority="47"/>
-    <w:lsdException w:name="List Table 3 Accent 4" w:uiPriority="48"/>
-    <w:lsdException w:name="List Table 4 Accent 4" w:uiPriority="49"/>
-    <w:lsdException w:name="List Table 5 Dark Accent 4" w:uiPriority="50"/>
-    <w:lsdException w:name="List Table 6 Colorful Accent 4" w:uiPriority="51"/>
-    <w:lsdException w:name="List Table 7 Colorful Accent 4" w:uiPriority="52"/>
-    <w:lsdException w:name="List Table 1 Light Accent 5" w:uiPriority="46"/>
-    <w:lsdException w:name="List Table 2 Accent 5" w:uiPriority="47"/>
-    <w:lsdException w:name="List Table 3 Accent 5" w:uiPriority="48"/>
-    <w:lsdException w:name="List Table 4 Accent 5" w:uiPriority="49"/>
-    <w:lsdException w:name="List Table 5 Dark Accent 5" w:uiPriority="50"/>
-    <w:lsdException w:name="List Table 6 Colorful Accent 5" w:uiPriority="51"/>
-    <w:lsdException w:name="List Table 7 Colorful Accent 5" w:uiPriority="52"/>
-    <w:lsdException w:name="List Table 1 Light Accent 6" w:uiPriority="46"/>
-    <w:lsdException w:name="List Table 2 Accent 6" w:uiPriority="47"/>
-    <w:lsdException w:name="List Table 3 Accent 6" w:uiPriority="48"/>
-    <w:lsdException w:name="List Table 4 Accent 6" w:uiPriority="49"/>
-    <w:lsdException w:name="List Table 5 Dark Accent 6" w:uiPriority="50"/>
-    <w:lsdException w:name="List Table 6 Colorful Accent 6" w:uiPriority="51"/>
-    <w:lsdException w:name="List Table 7 Colorful Accent 6" w:uiPriority="52"/>
+  <w:latentStyles w:defLockedState="0" w:defUIPriority="99" w:defSemiHidden="1" w:defUnhideWhenUsed="1" w:defQFormat="0" w:count="267">
+    <w:lsdException w:name="Normal" w:semiHidden="0" w:uiPriority="0" w:unhideWhenUsed="0" w:qFormat="1"/>
+    <w:lsdException w:name="heading 1" w:semiHidden="0" w:uiPriority="9" w:unhideWhenUsed="0" w:qFormat="1"/>
+    <w:lsdException w:name="heading 2" w:uiPriority="9" w:qFormat="1"/>
+    <w:lsdException w:name="heading 3" w:uiPriority="9" w:qFormat="1"/>
+    <w:lsdException w:name="heading 4" w:uiPriority="9" w:qFormat="1"/>
+    <w:lsdException w:name="heading 5" w:uiPriority="9" w:qFormat="1"/>
+    <w:lsdException w:name="heading 6" w:uiPriority="9" w:qFormat="1"/>
+    <w:lsdException w:name="heading 7" w:uiPriority="9" w:qFormat="1"/>
+    <w:lsdException w:name="heading 8" w:uiPriority="9" w:qFormat="1"/>
+    <w:lsdException w:name="heading 9" w:uiPriority="9" w:qFormat="1"/>
+    <w:lsdException w:name="toc 1" w:uiPriority="39"/>
+    <w:lsdException w:name="toc 2" w:uiPriority="39"/>
+    <w:lsdException w:name="toc 3" w:uiPriority="39"/>
+    <w:lsdException w:name="toc 4" w:uiPriority="39"/>
+    <w:lsdException w:name="toc 5" w:uiPriority="39"/>
+    <w:lsdException w:name="toc 6" w:uiPriority="39"/>
+    <w:lsdException w:name="toc 7" w:uiPriority="39"/>
+    <w:lsdException w:name="toc 8" w:uiPriority="39"/>
+    <w:lsdException w:name="toc 9" w:uiPriority="39"/>
+    <w:lsdException w:name="caption" w:uiPriority="35" w:qFormat="1"/>
+    <w:lsdException w:name="Title" w:semiHidden="0" w:uiPriority="10" w:unhideWhenUsed="0" w:qFormat="1"/>
+    <w:lsdException w:name="Default Paragraph Font" w:uiPriority="1"/>
+    <w:lsdException w:name="Subtitle" w:semiHidden="0" w:uiPriority="11" w:unhideWhenUsed="0" w:qFormat="1"/>
+    <w:lsdException w:name="Strong" w:semiHidden="0" w:uiPriority="22" w:unhideWhenUsed="0" w:qFormat="1"/>
+    <w:lsdException w:name="Emphasis" w:semiHidden="0" w:uiPriority="20" w:unhideWhenUsed="0" w:qFormat="1"/>
+    <w:lsdException w:name="Table Grid" w:semiHidden="0" w:uiPriority="59" w:unhideWhenUsed="0"/>
+    <w:lsdException w:name="Placeholder Text" w:unhideWhenUsed="0"/>
+    <w:lsdException w:name="No Spacing" w:semiHidden="0" w:uiPriority="1" w:unhideWhenUsed="0" w:qFormat="1"/>
+    <w:lsdException w:name="Light Shading" w:semiHidden="0" w:uiPriority="60" w:unhideWhenUsed="0"/>
+    <w:lsdException w:name="Light List" w:semiHidden="0" w:uiPriority="61" w:unhideWhenUsed="0"/>
+    <w:lsdException w:name="Light Grid" w:semiHidden="0" w:uiPriority="62" w:unhideWhenUsed="0"/>
+    <w:lsdException w:name="Medium Shading 1" w:semiHidden="0" w:uiPriority="63" w:unhideWhenUsed="0"/>
+    <w:lsdException w:name="Medium Shading 2" w:semiHidden="0" w:uiPriority="64" w:unhideWhenUsed="0"/>
+    <w:lsdException w:name="Medium List 1" w:semiHidden="0" w:uiPriority="65" w:unhideWhenUsed="0"/>
+    <w:lsdException w:name="Medium List 2" w:semiHidden="0" w:uiPriority="66" w:unhideWhenUsed="0"/>
+    <w:lsdException w:name="Medium Grid 1" w:semiHidden="0" w:uiPriority="67" w:unhideWhenUsed="0"/>
+    <w:lsdException w:name="Medium Grid 2" w:semiHidden="0" w:uiPriority="68" w:unhideWhenUsed="0"/>
+    <w:lsdException w:name="Medium Grid 3" w:semiHidden="0" w:uiPriority="69" w:unhideWhenUsed="0"/>
+    <w:lsdException w:name="Dark List" w:semiHidden="0" w:uiPriority="70" w:unhideWhenUsed="0"/>
+    <w:lsdException w:name="Colorful Shading" w:semiHidden="0" w:uiPriority="71" w:unhideWhenUsed="0"/>
+    <w:lsdException w:name="Colorful List" w:semiHidden="0" w:uiPriority="72" w:unhideWhenUsed="0"/>
+    <w:lsdException w:name="Colorful Grid" w:semiHidden="0" w:uiPriority="73" w:unhideWhenUsed="0"/>
+    <w:lsdException w:name="Light Shading Accent 1" w:semiHidden="0" w:uiPriority="60" w:unhideWhenUsed="0"/>
+    <w:lsdException w:name="Light List Accent 1" w:semiHidden="0" w:uiPriority="61" w:unhideWhenUsed="0"/>
+    <w:lsdException w:name="Light Grid Accent 1" w:semiHidden="0" w:uiPriority="62" w:unhideWhenUsed="0"/>
+    <w:lsdException w:name="Medium Shading 1 Accent 1" w:semiHidden="0" w:uiPriority="63" w:unhideWhenUsed="0"/>
+    <w:lsdException w:name="Medium Shading 2 Accent 1" w:semiHidden="0" w:uiPriority="64" w:unhideWhenUsed="0"/>
+    <w:lsdException w:name="Medium List 1 Accent 1" w:semiHidden="0" w:uiPriority="65" w:unhideWhenUsed="0"/>
+    <w:lsdException w:name="Revision" w:unhideWhenUsed="0"/>
+    <w:lsdException w:name="List Paragraph" w:semiHidden="0" w:uiPriority="34" w:unhideWhenUsed="0" w:qFormat="1"/>
+    <w:lsdException w:name="Quote" w:semiHidden="0" w:uiPriority="29" w:unhideWhenUsed="0" w:qFormat="1"/>
+    <w:lsdException w:name="Intense Quote" w:semiHidden="0" w:uiPriority="30" w:unhideWhenUsed="0" w:qFormat="1"/>
+    <w:lsdException w:name="Medium List 2 Accent 1" w:semiHidden="0" w:uiPriority="66" w:unhideWhenUsed="0"/>
+    <w:lsdException w:name="Medium Grid 1 Accent 1" w:semiHidden="0" w:uiPriority="67" w:unhideWhenUsed="0"/>
+    <w:lsdException w:name="Medium Grid 2 Accent 1" w:semiHidden="0" w:uiPriority="68" w:unhideWhenUsed="0"/>
+    <w:lsdException w:name="Medium Grid 3 Accent 1" w:semiHidden="0" w:uiPriority="69" w:unhideWhenUsed="0"/>
+    <w:lsdException w:name="Dark List Accent 1" w:semiHidden="0" w:uiPriority="70" w:unhideWhenUsed="0"/>
+    <w:lsdException w:name="Colorful Shading Accent 1" w:semiHidden="0" w:uiPriority="71" w:unhideWhenUsed="0"/>
+    <w:lsdException w:name="Colorful List Accent 1" w:semiHidden="0" w:uiPriority="72" w:unhideWhenUsed="0"/>
+    <w:lsdException w:name="Colorful Grid Accent 1" w:semiHidden="0" w:uiPriority="73" w:unhideWhenUsed="0"/>
+    <w:lsdException w:name="Light Shading Accent 2" w:semiHidden="0" w:uiPriority="60" w:unhideWhenUsed="0"/>
+    <w:lsdException w:name="Light List Accent 2" w:semiHidden="0" w:uiPriority="61" w:unhideWhenUsed="0"/>
+    <w:lsdException w:name="Light Grid Accent 2" w:semiHidden="0" w:uiPriority="62" w:unhideWhenUsed="0"/>
+    <w:lsdException w:name="Medium Shading 1 Accent 2" w:semiHidden="0" w:uiPriority="63" w:unhideWhenUsed="0"/>
+    <w:lsdException w:name="Medium Shading 2 Accent 2" w:semiHidden="0" w:uiPriority="64" w:unhideWhenUsed="0"/>
+    <w:lsdException w:name="Medium List 1 Accent 2" w:semiHidden="0" w:uiPriority="65" w:unhideWhenUsed="0"/>
+    <w:lsdException w:name="Medium List 2 Accent 2" w:semiHidden="0" w:uiPriority="66" w:unhideWhenUsed="0"/>
+    <w:lsdException w:name="Medium Grid 1 Accent 2" w:semiHidden="0" w:uiPriority="67" w:unhideWhenUsed="0"/>
+    <w:lsdException w:name="Medium Grid 2 Accent 2" w:semiHidden="0" w:uiPriority="68" w:unhideWhenUsed="0"/>
+    <w:lsdException w:name="Medium Grid 3 Accent 2" w:semiHidden="0" w:uiPriority="69" w:unhideWhenUsed="0"/>
+    <w:lsdException w:name="Dark List Accent 2" w:semiHidden="0" w:uiPriority="70" w:unhideWhenUsed="0"/>
+    <w:lsdException w:name="Colorful Shading Accent 2" w:semiHidden="0" w:uiPriority="71" w:unhideWhenUsed="0"/>
+    <w:lsdException w:name="Colorful List Accent 2" w:semiHidden="0" w:uiPriority="72" w:unhideWhenUsed="0"/>
+    <w:lsdException w:name="Colorful Grid Accent 2" w:semiHidden="0" w:uiPriority="73" w:unhideWhenUsed="0"/>
+    <w:lsdException w:name="Light Shading Accent 3" w:semiHidden="0" w:uiPriority="60" w:unhideWhenUsed="0"/>
+    <w:lsdException w:name="Light List Accent 3" w:semiHidden="0" w:uiPriority="61" w:unhideWhenUsed="0"/>
+    <w:lsdException w:name="Light Grid Accent 3" w:semiHidden="0" w:uiPriority="62" w:unhideWhenUsed="0"/>
+    <w:lsdException w:name="Medium Shading 1 Accent 3" w:semiHidden="0" w:uiPriority="63" w:unhideWhenUsed="0"/>
+    <w:lsdException w:name="Medium Shading 2 Accent 3" w:semiHidden="0" w:uiPriority="64" w:unhideWhenUsed="0"/>
+    <w:lsdException w:name="Medium List 1 Accent 3" w:semiHidden="0" w:uiPriority="65" w:unhideWhenUsed="0"/>
+    <w:lsdException w:name="Medium List 2 Accent 3" w:semiHidden="0" w:uiPriority="66" w:unhideWhenUsed="0"/>
+    <w:lsdException w:name="Medium Grid 1 Accent 3" w:semiHidden="0" w:uiPriority="67" w:unhideWhenUsed="0"/>
+    <w:lsdException w:name="Medium Grid 2 Accent 3" w:semiHidden="0" w:uiPriority="68" w:unhideWhenUsed="0"/>
+    <w:lsdException w:name="Medium Grid 3 Accent 3" w:semiHidden="0" w:uiPriority="69" w:unhideWhenUsed="0"/>
+    <w:lsdException w:name="Dark List Accent 3" w:semiHidden="0" w:uiPriority="70" w:unhideWhenUsed="0"/>
+    <w:lsdException w:name="Colorful Shading Accent 3" w:semiHidden="0" w:uiPriority="71" w:unhideWhenUsed="0"/>
+    <w:lsdException w:name="Colorful List Accent 3" w:semiHidden="0" w:uiPriority="72" w:unhideWhenUsed="0"/>
+    <w:lsdException w:name="Colorful Grid Accent 3" w:semiHidden="0" w:uiPriority="73" w:unhideWhenUsed="0"/>
+    <w:lsdException w:name="Light Shading Accent 4" w:semiHidden="0" w:uiPriority="60" w:unhideWhenUsed="0"/>
+    <w:lsdException w:name="Light List Accent 4" w:semiHidden="0" w:uiPriority="61" w:unhideWhenUsed="0"/>
+    <w:lsdException w:name="Light Grid Accent 4" w:semiHidden="0" w:uiPriority="62" w:unhideWhenUsed="0"/>
+    <w:lsdException w:name="Medium Shading 1 Accent 4" w:semiHidden="0" w:uiPriority="63" w:unhideWhenUsed="0"/>
+    <w:lsdException w:name="Medium Shading 2 Accent 4" w:semiHidden="0" w:uiPriority="64" w:unhideWhenUsed="0"/>
+    <w:lsdException w:name="Medium List 1 Accent 4" w:semiHidden="0" w:uiPriority="65" w:unhideWhenUsed="0"/>
+    <w:lsdException w:name="Medium List 2 Accent 4" w:semiHidden="0" w:uiPriority="66" w:unhideWhenUsed="0"/>
+    <w:lsdException w:name="Medium Grid 1 Accent 4" w:semiHidden="0" w:uiPriority="67" w:unhideWhenUsed="0"/>
+    <w:lsdException w:name="Medium Grid 2 Accent 4" w:semiHidden="0" w:uiPriority="68" w:unhideWhenUsed="0"/>
+    <w:lsdException w:name="Medium Grid 3 Accent 4" w:semiHidden="0" w:uiPriority="69" w:unhideWhenUsed="0"/>
+    <w:lsdException w:name="Dark List Accent 4" w:semiHidden="0" w:uiPriority="70" w:unhideWhenUsed="0"/>
+    <w:lsdException w:name="Colorful Shading Accent 4" w:semiHidden="0" w:uiPriority="71" w:unhideWhenUsed="0"/>
+    <w:lsdException w:name="Colorful List Accent 4" w:semiHidden="0" w:uiPriority="72" w:unhideWhenUsed="0"/>
+    <w:lsdException w:name="Colorful Grid Accent 4" w:semiHidden="0" w:uiPriority="73" w:unhideWhenUsed="0"/>
+    <w:lsdException w:name="Light Shading Accent 5" w:semiHidden="0" w:uiPriority="60" w:unhideWhenUsed="0"/>
+    <w:lsdException w:name="Light List Accent 5" w:semiHidden="0" w:uiPriority="61" w:unhideWhenUsed="0"/>
+    <w:lsdException w:name="Light Grid Accent 5" w:semiHidden="0" w:uiPriority="62" w:unhideWhenUsed="0"/>
+    <w:lsdException w:name="Medium Shading 1 Accent 5" w:semiHidden="0" w:uiPriority="63" w:unhideWhenUsed="0"/>
+    <w:lsdException w:name="Medium Shading 2 Accent 5" w:semiHidden="0" w:uiPriority="64" w:unhideWhenUsed="0"/>
+    <w:lsdException w:name="Medium List 1 Accent 5" w:semiHidden="0" w:uiPriority="65" w:unhideWhenUsed="0"/>
+    <w:lsdException w:name="Medium List 2 Accent 5" w:semiHidden="0" w:uiPriority="66" w:unhideWhenUsed="0"/>
+    <w:lsdException w:name="Medium Grid 1 Accent 5" w:semiHidden="0" w:uiPriority="67" w:unhideWhenUsed="0"/>
+    <w:lsdException w:name="Medium Grid 2 Accent 5" w:semiHidden="0" w:uiPriority="68" w:unhideWhenUsed="0"/>
+    <w:lsdException w:name="Medium Grid 3 Accent 5" w:semiHidden="0" w:uiPriority="69" w:unhideWhenUsed="0"/>
+    <w:lsdException w:name="Dark List Accent 5" w:semiHidden="0" w:uiPriority="70" w:unhideWhenUsed="0"/>
+    <w:lsdException w:name="Colorful Shading Accent 5" w:semiHidden="0" w:uiPriority="71" w:unhideWhenUsed="0"/>
+    <w:lsdException w:name="Colorful List Accent 5" w:semiHidden="0" w:uiPriority="72" w:unhideWhenUsed="0"/>
+    <w:lsdException w:name="Colorful Grid Accent 5" w:semiHidden="0" w:uiPriority="73" w:unhideWhenUsed="0"/>
+    <w:lsdException w:name="Light Shading Accent 6" w:semiHidden="0" w:uiPriority="60" w:unhideWhenUsed="0"/>
+    <w:lsdException w:name="Light List Accent 6" w:semiHidden="0" w:uiPriority="61" w:unhideWhenUsed="0"/>
+    <w:lsdException w:name="Light Grid Accent 6" w:semiHidden="0" w:uiPriority="62" w:unhideWhenUsed="0"/>
+    <w:lsdException w:name="Medium Shading 1 Accent 6" w:semiHidden="0" w:uiPriority="63" w:unhideWhenUsed="0"/>
+    <w:lsdException w:name="Medium Shading 2 Accent 6" w:semiHidden="0" w:uiPriority="64" w:unhideWhenUsed="0"/>
+    <w:lsdException w:name="Medium List 1 Accent 6" w:semiHidden="0" w:uiPriority="65" w:unhideWhenUsed="0"/>
+    <w:lsdException w:name="Medium List 2 Accent 6" w:semiHidden="0" w:uiPriority="66" w:unhideWhenUsed="0"/>
+    <w:lsdException w:name="Medium Grid 1 Accent 6" w:semiHidden="0" w:uiPriority="67" w:unhideWhenUsed="0"/>
+    <w:lsdException w:name="Medium Grid 2 Accent 6" w:semiHidden="0" w:uiPriority="68" w:unhideWhenUsed="0"/>
+    <w:lsdException w:name="Medium Grid 3 Accent 6" w:semiHidden="0" w:uiPriority="69" w:unhideWhenUsed="0"/>
+    <w:lsdException w:name="Dark List Accent 6" w:semiHidden="0" w:uiPriority="70" w:unhideWhenUsed="0"/>
+    <w:lsdException w:name="Colorful Shading Accent 6" w:semiHidden="0" w:uiPriority="71" w:unhideWhenUsed="0"/>
+    <w:lsdException w:name="Colorful List Accent 6" w:semiHidden="0" w:uiPriority="72" w:unhideWhenUsed="0"/>
+    <w:lsdException w:name="Colorful Grid Accent 6" w:semiHidden="0" w:uiPriority="73" w:unhideWhenUsed="0"/>
+    <w:lsdException w:name="Subtle Emphasis" w:semiHidden="0" w:uiPriority="19" w:unhideWhenUsed="0" w:qFormat="1"/>
+    <w:lsdException w:name="Intense Emphasis" w:semiHidden="0" w:uiPriority="21" w:unhideWhenUsed="0" w:qFormat="1"/>
+    <w:lsdException w:name="Subtle Reference" w:semiHidden="0" w:uiPriority="31" w:unhideWhenUsed="0" w:qFormat="1"/>
+    <w:lsdException w:name="Intense Reference" w:semiHidden="0" w:uiPriority="32" w:unhideWhenUsed="0" w:qFormat="1"/>
+    <w:lsdException w:name="Book Title" w:semiHidden="0" w:uiPriority="33" w:unhideWhenUsed="0" w:qFormat="1"/>
+    <w:lsdException w:name="Bibliography" w:uiPriority="37"/>
+    <w:lsdException w:name="TOC Heading" w:uiPriority="39" w:qFormat="1"/>
   </w:latentStyles>
   <w:style w:type="paragraph" w:default="1" w:styleId="Normal">
     <w:name w:val="Normal"/>
@@ -2192,6 +1721,7 @@
     <w:uiPriority w:val="99"/>
     <w:semiHidden/>
     <w:unhideWhenUsed/>
+    <w:qFormat/>
     <w:tblPr>
       <w:tblInd w:w="0" w:type="dxa"/>
       <w:tblCellMar>
@@ -2207,6 +1737,36 @@
     <w:uiPriority w:val="99"/>
     <w:semiHidden/>
     <w:unhideWhenUsed/>
+  </w:style>
+  <w:style w:type="paragraph" w:styleId="BalloonText">
+    <w:name w:val="Balloon Text"/>
+    <w:basedOn w:val="Normal"/>
+    <w:link w:val="BalloonTextChar"/>
+    <w:uiPriority w:val="99"/>
+    <w:semiHidden/>
+    <w:unhideWhenUsed/>
+    <w:rsid w:val="009C5D60"/>
+    <w:pPr>
+      <w:spacing w:after="0" w:line="240" w:lineRule="auto"/>
+    </w:pPr>
+    <w:rPr>
+      <w:rFonts w:ascii="Tahoma" w:hAnsi="Tahoma" w:cs="Tahoma"/>
+      <w:sz w:val="16"/>
+      <w:szCs w:val="16"/>
+    </w:rPr>
+  </w:style>
+  <w:style w:type="character" w:customStyle="1" w:styleId="BalloonTextChar">
+    <w:name w:val="Balloon Text Char"/>
+    <w:basedOn w:val="DefaultParagraphFont"/>
+    <w:link w:val="BalloonText"/>
+    <w:uiPriority w:val="99"/>
+    <w:semiHidden/>
+    <w:rsid w:val="009C5D60"/>
+    <w:rPr>
+      <w:rFonts w:ascii="Tahoma" w:hAnsi="Tahoma" w:cs="Tahoma"/>
+      <w:sz w:val="16"/>
+      <w:szCs w:val="16"/>
+    </w:rPr>
   </w:style>
 </w:styles>
 </file>
@@ -2499,7 +2059,7 @@
 </file>
 
 <file path=customXml/itemProps1.xml><?xml version="1.0" encoding="utf-8"?>
-<ds:datastoreItem xmlns:ds="http://schemas.openxmlformats.org/officeDocument/2006/customXml" ds:itemID="{5AFAA4F9-502E-48AE-AA1E-25F504D51DD3}">
+<ds:datastoreItem xmlns:ds="http://schemas.openxmlformats.org/officeDocument/2006/customXml" ds:itemID="{EDAEAEE7-B446-44D9-9616-79E011D34359}">
   <ds:schemaRefs>
     <ds:schemaRef ds:uri="http://schemas.openxmlformats.org/officeDocument/2006/bibliography"/>
   </ds:schemaRefs>

</xml_diff>

<commit_message>
Integrated stat case with report
</commit_message>
<xml_diff>
--- a/Report.docx
+++ b/Report.docx
@@ -335,113 +335,32 @@
     <w:p/>
     <w:p/>
     <w:p/>
-    <w:p/>
-    <w:p/>
-    <w:p>
-      <w:r>
-        <w:rPr>
-          <w:noProof/>
-        </w:rPr>
-        <w:pict>
-          <v:oval id="_x0000_s1078" style="position:absolute;margin-left:479.85pt;margin-top:25.35pt;width:82.05pt;height:84.3pt;z-index:251672064"/>
-        </w:pict>
-      </w:r>
-    </w:p>
-    <w:p>
-      <w:r>
-        <w:rPr>
-          <w:noProof/>
-        </w:rPr>
-        <w:pict>
-          <v:oval id="_x0000_s1074" style="position:absolute;margin-left:374.4pt;margin-top:5.9pt;width:82.05pt;height:68.25pt;z-index:251667968"/>
-        </w:pict>
-      </w:r>
-      <w:r>
-        <w:rPr>
-          <w:noProof/>
-        </w:rPr>
-        <w:pict>
-          <v:oval id="_x0000_s1070" style="position:absolute;margin-left:256.45pt;margin-top:5.9pt;width:88pt;height:66pt;z-index:251663872"/>
-        </w:pict>
-      </w:r>
-      <w:r>
-        <w:rPr>
-          <w:noProof/>
-        </w:rPr>
-        <w:pict>
-          <v:oval id="_x0000_s1066" style="position:absolute;margin-left:139.15pt;margin-top:12.45pt;width:81.55pt;height:61.7pt;z-index:251659776"/>
-        </w:pict>
-      </w:r>
-      <w:r>
-        <w:rPr>
-          <w:noProof/>
-          <w:lang w:eastAsia="zh-TW"/>
-        </w:rPr>
-        <w:pict>
-          <v:shape id="_x0000_s1063" type="#_x0000_t202" style="position:absolute;margin-left:10.3pt;margin-top:19.65pt;width:77.9pt;height:54.5pt;z-index:251656704;mso-width-relative:margin;mso-height-relative:margin" stroked="f">
+    <w:p>
+      <w:r>
+        <w:rPr>
+          <w:noProof/>
+        </w:rPr>
+        <w:pict>
+          <v:shape id="_x0000_s1109" type="#_x0000_t202" style="position:absolute;margin-left:-25.5pt;margin-top:25.05pt;width:46.5pt;height:203.1pt;z-index:251700736;mso-width-relative:margin;mso-height-relative:margin" strokecolor="white [3212]">
             <v:textbox>
               <w:txbxContent>
-                <w:p>
-                  <w:pPr>
-                    <w:spacing w:after="0"/>
-                  </w:pPr>
-                  <w:r>
-                    <w:t>Loading</w:t>
-                  </w:r>
-                </w:p>
-                <w:p>
-                  <w:pPr>
-                    <w:spacing w:after="0"/>
-                  </w:pPr>
-                  <w:r>
-                    <w:t xml:space="preserve">Do: </w:t>
-                  </w:r>
-                  <w:proofErr w:type="spellStart"/>
-                  <w:r>
-                    <w:t>wedpage</w:t>
-                  </w:r>
-                  <w:proofErr w:type="spellEnd"/>
-                </w:p>
-                <w:p>
-                  <w:pPr>
-                    <w:spacing w:after="0"/>
-                  </w:pPr>
-                  <w:r>
-                    <w:t>Coming up</w:t>
-                  </w:r>
-                </w:p>
+                <w:p/>
               </w:txbxContent>
             </v:textbox>
           </v:shape>
         </w:pict>
       </w:r>
-      <w:r>
-        <w:rPr>
-          <w:noProof/>
-        </w:rPr>
-        <w:pict>
-          <v:oval id="_x0000_s1062" style="position:absolute;margin-left:.45pt;margin-top:12.45pt;width:109.1pt;height:71.75pt;z-index:251655680"/>
-        </w:pict>
-      </w:r>
-      <w:r>
-        <w:t>State</w:t>
-      </w:r>
-    </w:p>
-    <w:p>
-      <w:r>
-        <w:rPr>
-          <w:noProof/>
-          <w:lang w:eastAsia="zh-TW"/>
-        </w:rPr>
-        <w:pict>
-          <v:shape id="_x0000_s1080" type="#_x0000_t202" style="position:absolute;margin-left:484.85pt;margin-top:10.2pt;width:77.05pt;height:38.5pt;z-index:251674112;mso-width-relative:margin;mso-height-relative:margin" stroked="f">
+    </w:p>
+    <w:p>
+      <w:r>
+        <w:rPr>
+          <w:noProof/>
+        </w:rPr>
+        <w:pict>
+          <v:shape id="_x0000_s1108" type="#_x0000_t202" style="position:absolute;margin-left:60pt;margin-top:195.6pt;width:117.5pt;height:84.1pt;z-index:251699712;mso-width-relative:margin;mso-height-relative:margin" strokecolor="white [3212]">
             <v:textbox>
               <w:txbxContent>
-                <w:p>
-                  <w:r>
-                    <w:t>Do: finalize order</w:t>
-                  </w:r>
-                </w:p>
+                <w:p/>
               </w:txbxContent>
             </v:textbox>
           </v:shape>
@@ -450,35 +369,13 @@
       <w:r>
         <w:rPr>
           <w:noProof/>
-        </w:rPr>
-        <w:pict>
-          <v:shape id="_x0000_s1079" type="#_x0000_t32" style="position:absolute;margin-left:488.85pt;margin-top:7.35pt;width:77.8pt;height:.05pt;z-index:251673088" o:connectortype="straight"/>
-        </w:pict>
-      </w:r>
-      <w:r>
-        <w:rPr>
-          <w:noProof/>
-        </w:rPr>
-        <w:pict>
-          <v:shape id="_x0000_s1077" type="#_x0000_t32" style="position:absolute;margin-left:452.2pt;margin-top:7.3pt;width:27.65pt;height:.95pt;z-index:251671040" o:connectortype="straight">
-            <v:stroke endarrow="block"/>
-          </v:shape>
-        </w:pict>
-      </w:r>
-      <w:r>
-        <w:rPr>
-          <w:noProof/>
           <w:lang w:eastAsia="zh-TW"/>
         </w:rPr>
         <w:pict>
-          <v:shape id="_x0000_s1076" type="#_x0000_t202" style="position:absolute;margin-left:374.4pt;margin-top:10.95pt;width:71.5pt;height:22.55pt;z-index:251670016;mso-width-relative:margin;mso-height-relative:margin" stroked="f">
+          <v:shape id="_x0000_s1107" type="#_x0000_t202" style="position:absolute;margin-left:-2pt;margin-top:157.5pt;width:117.5pt;height:110.2pt;z-index:251698688;mso-width-relative:margin;mso-height-relative:margin" strokecolor="white [3212]">
             <v:textbox>
               <w:txbxContent>
-                <w:p>
-                  <w:r>
-                    <w:t>Do: set time</w:t>
-                  </w:r>
-                </w:p>
+                <w:p/>
               </w:txbxContent>
             </v:textbox>
           </v:shape>
@@ -488,178 +385,63 @@
         <w:rPr>
           <w:noProof/>
         </w:rPr>
-        <w:pict>
-          <v:shape id="_x0000_s1075" type="#_x0000_t32" style="position:absolute;margin-left:374.4pt;margin-top:8.15pt;width:77.8pt;height:.05pt;z-index:251668992" o:connectortype="straight"/>
-        </w:pict>
-      </w:r>
-      <w:r>
-        <w:rPr>
-          <w:noProof/>
-        </w:rPr>
-        <w:pict>
-          <v:shape id="_x0000_s1073" type="#_x0000_t32" style="position:absolute;margin-left:350.95pt;margin-top:9.2pt;width:23.45pt;height:.05pt;z-index:251666944" o:connectortype="straight">
-            <v:stroke endarrow="block"/>
-          </v:shape>
-        </w:pict>
-      </w:r>
-      <w:r>
-        <w:rPr>
-          <w:noProof/>
-          <w:lang w:eastAsia="zh-TW"/>
-        </w:rPr>
-        <w:pict>
-          <v:shape id="_x0000_s1071" type="#_x0000_t202" style="position:absolute;margin-left:265pt;margin-top:12pt;width:76.65pt;height:20.65pt;z-index:251664896;mso-height-percent:200;mso-height-percent:200;mso-width-relative:margin;mso-height-relative:margin" stroked="f">
-            <v:textbox style="mso-fit-shape-to-text:t">
-              <w:txbxContent>
-                <w:p>
-                  <w:pPr>
-                    <w:spacing w:after="0" w:line="240" w:lineRule="auto"/>
-                  </w:pPr>
-                  <w:r>
-                    <w:t>Do: Start over</w:t>
-                  </w:r>
-                </w:p>
-              </w:txbxContent>
-            </v:textbox>
-          </v:shape>
-        </w:pict>
-      </w:r>
-      <w:r>
-        <w:rPr>
-          <w:noProof/>
-        </w:rPr>
-        <w:pict>
-          <v:shape id="_x0000_s1072" type="#_x0000_t32" style="position:absolute;margin-left:260.7pt;margin-top:10.05pt;width:90.25pt;height:.05pt;z-index:251665920" o:connectortype="straight"/>
-        </w:pict>
-      </w:r>
-      <w:r>
-        <w:rPr>
-          <w:noProof/>
-        </w:rPr>
-        <w:pict>
-          <v:shape id="_x0000_s1069" type="#_x0000_t32" style="position:absolute;margin-left:220.7pt;margin-top:10.1pt;width:35.75pt;height:.1pt;flip:y;z-index:251662848" o:connectortype="straight">
-            <v:stroke endarrow="block"/>
-          </v:shape>
-        </w:pict>
-      </w:r>
-      <w:r>
-        <w:rPr>
-          <w:noProof/>
-        </w:rPr>
-        <w:pict>
-          <v:shape id="_x0000_s1068" type="#_x0000_t32" style="position:absolute;margin-left:141.45pt;margin-top:10.1pt;width:77.7pt;height:.05pt;flip:y;z-index:251661824" o:connectortype="straight"/>
-        </w:pict>
-      </w:r>
-      <w:r>
-        <w:rPr>
-          <w:noProof/>
-          <w:lang w:eastAsia="zh-TW"/>
-        </w:rPr>
-        <w:pict>
-          <v:shape id="_x0000_s1067" type="#_x0000_t202" style="position:absolute;margin-left:156pt;margin-top:10.2pt;width:58.3pt;height:22.45pt;z-index:251660800;mso-width-relative:margin;mso-height-relative:margin" stroked="f">
-            <v:textbox>
-              <w:txbxContent>
-                <w:p>
-                  <w:r>
-                    <w:t>Do: login</w:t>
-                  </w:r>
-                </w:p>
-              </w:txbxContent>
-            </v:textbox>
-          </v:shape>
-        </w:pict>
-      </w:r>
-      <w:r>
-        <w:rPr>
-          <w:noProof/>
-        </w:rPr>
-        <w:pict>
-          <v:shape id="_x0000_s1065" type="#_x0000_t32" style="position:absolute;margin-left:103.4pt;margin-top:16.65pt;width:35.75pt;height:0;z-index:251658752" o:connectortype="straight">
-            <v:stroke endarrow="block"/>
-          </v:shape>
-        </w:pict>
-      </w:r>
-      <w:r>
-        <w:rPr>
-          <w:noProof/>
-        </w:rPr>
-        <w:pict>
-          <v:shape id="_x0000_s1064" type="#_x0000_t32" style="position:absolute;margin-left:5.55pt;margin-top:10.1pt;width:97.85pt;height:.05pt;z-index:251657728" o:connectortype="straight"/>
-        </w:pict>
-      </w:r>
-      <w:r>
-        <w:rPr>
-          <w:noProof/>
-        </w:rPr>
-        <w:pict>
-          <v:shape id="_x0000_s1061" type="#_x0000_t32" style="position:absolute;margin-left:-33.2pt;margin-top:10.1pt;width:34.6pt;height:0;z-index:251654656" o:connectortype="straight">
-            <v:stroke endarrow="block"/>
-          </v:shape>
-        </w:pict>
-      </w:r>
-    </w:p>
-    <w:p/>
-    <w:p>
-      <w:r>
-        <w:rPr>
-          <w:noProof/>
-        </w:rPr>
-        <w:pict>
-          <v:shape id="_x0000_s1081" type="#_x0000_t32" style="position:absolute;margin-left:531.6pt;margin-top:11.65pt;width:.9pt;height:38.3pt;flip:x;z-index:251675136" o:connectortype="straight">
-            <v:stroke endarrow="block"/>
-          </v:shape>
-        </w:pict>
-      </w:r>
-    </w:p>
-    <w:p/>
-    <w:p>
-      <w:r>
-        <w:rPr>
-          <w:noProof/>
-        </w:rPr>
-        <w:pict>
-          <v:oval id="_x0000_s1082" style="position:absolute;margin-left:484.85pt;margin-top:3.75pt;width:81.8pt;height:64.5pt;z-index:251676160"/>
-        </w:pict>
-      </w:r>
-    </w:p>
-    <w:p>
-      <w:r>
-        <w:rPr>
-          <w:noProof/>
-        </w:rPr>
-        <w:pict>
-          <v:shape id="_x0000_s1084" type="#_x0000_t32" style="position:absolute;margin-left:488.55pt;margin-top:8.15pt;width:75.25pt;height:.05pt;z-index:251678208" o:connectortype="straight"/>
-        </w:pict>
-      </w:r>
-      <w:r>
-        <w:rPr>
-          <w:noProof/>
-          <w:lang w:eastAsia="zh-TW"/>
-        </w:rPr>
-        <w:pict>
-          <v:shape id="_x0000_s1083" type="#_x0000_t202" style="position:absolute;margin-left:497pt;margin-top:8.2pt;width:51.9pt;height:26.05pt;z-index:251677184;mso-width-relative:margin;mso-height-relative:margin" stroked="f">
-            <v:textbox style="mso-next-textbox:#_x0000_s1083">
-              <w:txbxContent>
-                <w:p>
-                  <w:r>
-                    <w:t>Do: pay</w:t>
-                  </w:r>
-                </w:p>
-              </w:txbxContent>
-            </v:textbox>
-          </v:shape>
-        </w:pict>
+        <w:drawing>
+          <wp:inline distT="0" distB="0" distL="0" distR="0">
+            <wp:extent cx="6855116" cy="3384550"/>
+            <wp:effectExtent l="19050" t="0" r="2884" b="0"/>
+            <wp:docPr id="2" name="Picture 1"/>
+            <wp:cNvGraphicFramePr>
+              <a:graphicFrameLocks xmlns:a="http://schemas.openxmlformats.org/drawingml/2006/main" noChangeAspect="1"/>
+            </wp:cNvGraphicFramePr>
+            <a:graphic xmlns:a="http://schemas.openxmlformats.org/drawingml/2006/main">
+              <a:graphicData uri="http://schemas.openxmlformats.org/drawingml/2006/picture">
+                <pic:pic xmlns:pic="http://schemas.openxmlformats.org/drawingml/2006/picture">
+                  <pic:nvPicPr>
+                    <pic:cNvPr id="0" name="Picture 1"/>
+                    <pic:cNvPicPr>
+                      <a:picLocks noChangeAspect="1" noChangeArrowheads="1"/>
+                    </pic:cNvPicPr>
+                  </pic:nvPicPr>
+                  <pic:blipFill>
+                    <a:blip r:embed="rId5" cstate="print"/>
+                    <a:srcRect/>
+                    <a:stretch>
+                      <a:fillRect/>
+                    </a:stretch>
+                  </pic:blipFill>
+                  <pic:spPr bwMode="auto">
+                    <a:xfrm>
+                      <a:off x="0" y="0"/>
+                      <a:ext cx="6858000" cy="3385974"/>
+                    </a:xfrm>
+                    <a:prstGeom prst="rect">
+                      <a:avLst/>
+                    </a:prstGeom>
+                    <a:noFill/>
+                    <a:ln w="9525">
+                      <a:noFill/>
+                      <a:miter lim="800000"/>
+                      <a:headEnd/>
+                      <a:tailEnd/>
+                    </a:ln>
+                  </pic:spPr>
+                </pic:pic>
+              </a:graphicData>
+            </a:graphic>
+          </wp:inline>
+        </w:drawing>
       </w:r>
     </w:p>
     <w:p/>
     <w:p/>
     <w:p/>
-    <w:p>
-      <w:r>
-        <w:rPr>
-          <w:noProof/>
-        </w:rPr>
-        <w:lastRenderedPageBreak/>
+    <w:p/>
+    <w:p/>
+    <w:p>
+      <w:r>
+        <w:rPr>
+          <w:noProof/>
+        </w:rPr>
         <w:pict>
           <v:rect id="_x0000_s1104" style="position:absolute;margin-left:414.75pt;margin-top:12.75pt;width:104.25pt;height:70.5pt;z-index:251696640" stroked="f"/>
         </w:pict>
@@ -688,7 +470,7 @@
                     </pic:cNvPicPr>
                   </pic:nvPicPr>
                   <pic:blipFill>
-                    <a:blip r:embed="rId5" cstate="print"/>
+                    <a:blip r:embed="rId6" cstate="print"/>
                     <a:srcRect l="19722" t="28148" r="22361" b="14321"/>
                     <a:stretch>
                       <a:fillRect/>
@@ -1253,6 +1035,7 @@
           <w:sz w:val="24"/>
           <w:szCs w:val="24"/>
         </w:rPr>
+        <w:lastRenderedPageBreak/>
         <w:tab/>
         <w:t>Since we are in the design phase, we need to create some representation of the C# algorithms using a flowchart and some of the UML. Besides this, we will have to create the actual MySQL database based on one of the ERDs, create the HTML version of the menu, and implement the C# algorithms. Our team also needs to integrate the front-end, back-end, and HTML together once these different pieces are completed.</w:t>
       </w:r>
@@ -1272,7 +1055,6 @@
           <w:sz w:val="24"/>
           <w:szCs w:val="24"/>
         </w:rPr>
-        <w:lastRenderedPageBreak/>
         <w:t>Obstacles:</w:t>
       </w:r>
     </w:p>
@@ -1451,6 +1233,7 @@
           <w:sz w:val="24"/>
           <w:szCs w:val="24"/>
         </w:rPr>
+        <w:lastRenderedPageBreak/>
         <w:tab/>
         <w:t>Time will be our biggest factor in attempting to finish the remaining parts of the programs. Besides this, another obstacle is our unfamiliarity with C# ASP.NET which may slow down progress. Fortunately, we are learning the language and structure of these projects, and this will help us potentially speed up progress.</w:t>
       </w:r>
@@ -1467,7 +1250,6 @@
           <w:b/>
           <w:sz w:val="28"/>
         </w:rPr>
-        <w:lastRenderedPageBreak/>
         <w:t>Software Requirements</w:t>
       </w:r>
     </w:p>
@@ -2059,7 +1841,7 @@
 </file>
 
 <file path=customXml/itemProps1.xml><?xml version="1.0" encoding="utf-8"?>
-<ds:datastoreItem xmlns:ds="http://schemas.openxmlformats.org/officeDocument/2006/customXml" ds:itemID="{EDAEAEE7-B446-44D9-9616-79E011D34359}">
+<ds:datastoreItem xmlns:ds="http://schemas.openxmlformats.org/officeDocument/2006/customXml" ds:itemID="{8AF20354-E78D-49E6-96DC-86D25F5EAEAD}">
   <ds:schemaRefs>
     <ds:schemaRef ds:uri="http://schemas.openxmlformats.org/officeDocument/2006/bibliography"/>
   </ds:schemaRefs>

</xml_diff>